<commit_message>
Ducumento Arquitetura atualizado 14-08-2017
</commit_message>
<xml_diff>
--- a/Projeto FAC/09-  arquitetura/Template - Documento de Arquitetura.docx
+++ b/Projeto FAC/09-  arquitetura/Template - Documento de Arquitetura.docx
@@ -1,6 +1,6 @@
 
 <file path=word/document.xml><?xml version="1.0" encoding="utf-8"?>
-<w:document xmlns:wpc="http://schemas.microsoft.com/office/word/2010/wordprocessingCanvas" xmlns:cx="http://schemas.microsoft.com/office/drawing/2014/chartex" xmlns:cx1="http://schemas.microsoft.com/office/drawing/2015/9/8/chartex" xmlns:cx2="http://schemas.microsoft.com/office/drawing/2015/10/21/chartex" xmlns:cx3="http://schemas.microsoft.com/office/drawing/2016/5/9/chartex" xmlns:cx4="http://schemas.microsoft.com/office/drawing/2016/5/10/chartex" xmlns:cx5="http://schemas.microsoft.com/office/drawing/2016/5/11/chartex" xmlns:cx6="http://schemas.microsoft.com/office/drawing/2016/5/12/chartex" xmlns:cx7="http://schemas.microsoft.com/office/drawing/2016/5/13/chartex" xmlns:cx8="http://schemas.microsoft.com/office/drawing/2016/5/14/chartex" xmlns:mc="http://schemas.openxmlformats.org/markup-compatibility/2006" xmlns:aink="http://schemas.microsoft.com/office/drawing/2016/ink" xmlns:am3d="http://schemas.microsoft.com/office/drawing/2017/model3d" xmlns:o="urn:schemas-microsoft-com:office:office" xmlns:r="http://schemas.openxmlformats.org/officeDocument/2006/relationships" xmlns:m="http://schemas.openxmlformats.org/officeDocument/2006/math" xmlns:v="urn:schemas-microsoft-com:vml" xmlns:wp14="http://schemas.microsoft.com/office/word/2010/wordprocessingDrawing" xmlns:wp="http://schemas.openxmlformats.org/drawingml/2006/wordprocessingDrawing" xmlns:w10="urn:schemas-microsoft-com:office:word" xmlns:w="http://schemas.openxmlformats.org/wordprocessingml/2006/main" xmlns:w14="http://schemas.microsoft.com/office/word/2010/wordml" xmlns:w15="http://schemas.microsoft.com/office/word/2012/wordml" xmlns:w16cid="http://schemas.microsoft.com/office/word/2016/wordml/cid" xmlns:w16se="http://schemas.microsoft.com/office/word/2015/wordml/symex" xmlns:wpg="http://schemas.microsoft.com/office/word/2010/wordprocessingGroup" xmlns:wpi="http://schemas.microsoft.com/office/word/2010/wordprocessingInk" xmlns:wne="http://schemas.microsoft.com/office/word/2006/wordml" xmlns:wps="http://schemas.microsoft.com/office/word/2010/wordprocessingShape" mc:Ignorable="w14 w15 w16se w16cid wp14">
+<w:document xmlns:wpc="http://schemas.microsoft.com/office/word/2010/wordprocessingCanvas" xmlns:mc="http://schemas.openxmlformats.org/markup-compatibility/2006" xmlns:o="urn:schemas-microsoft-com:office:office" xmlns:r="http://schemas.openxmlformats.org/officeDocument/2006/relationships" xmlns:m="http://schemas.openxmlformats.org/officeDocument/2006/math" xmlns:v="urn:schemas-microsoft-com:vml" xmlns:wp14="http://schemas.microsoft.com/office/word/2010/wordprocessingDrawing" xmlns:wp="http://schemas.openxmlformats.org/drawingml/2006/wordprocessingDrawing" xmlns:w10="urn:schemas-microsoft-com:office:word" xmlns:w="http://schemas.openxmlformats.org/wordprocessingml/2006/main" xmlns:w14="http://schemas.microsoft.com/office/word/2010/wordml" xmlns:w15="http://schemas.microsoft.com/office/word/2012/wordml" xmlns:wpg="http://schemas.microsoft.com/office/word/2010/wordprocessingGroup" xmlns:wpi="http://schemas.microsoft.com/office/word/2010/wordprocessingInk" xmlns:wne="http://schemas.microsoft.com/office/word/2006/wordml" xmlns:wps="http://schemas.microsoft.com/office/word/2010/wordprocessingShape" mc:Ignorable="w14 w15 wp14">
   <w:body>
     <w:p>
       <w:pPr>
@@ -432,7 +432,23 @@
                 <w:szCs w:val="24"/>
                 <w:lang w:val="pt-BR"/>
               </w:rPr>
-              <w:t>Emson</w:t>
+              <w:t>Em</w:t>
+            </w:r>
+            <w:r>
+              <w:rPr>
+                <w:sz w:val="24"/>
+                <w:szCs w:val="24"/>
+                <w:lang w:val="pt-BR"/>
+              </w:rPr>
+              <w:t>e</w:t>
+            </w:r>
+            <w:r>
+              <w:rPr>
+                <w:sz w:val="24"/>
+                <w:szCs w:val="24"/>
+                <w:lang w:val="pt-BR"/>
+              </w:rPr>
+              <w:t>son</w:t>
             </w:r>
           </w:p>
         </w:tc>
@@ -1841,7 +1857,7 @@
           <w:szCs w:val="24"/>
           <w:lang w:val="pt-BR"/>
         </w:rPr>
-        <w:t xml:space="preserve">Este documento tem como mostra </w:t>
+        <w:t>Este documento vem</w:t>
       </w:r>
       <w:r>
         <w:rPr>
@@ -1850,6 +1866,33 @@
           <w:szCs w:val="24"/>
           <w:lang w:val="pt-BR"/>
         </w:rPr>
+        <w:t xml:space="preserve"> mostra</w:t>
+      </w:r>
+      <w:r>
+        <w:rPr>
+          <w:i/>
+          <w:sz w:val="24"/>
+          <w:szCs w:val="24"/>
+          <w:lang w:val="pt-BR"/>
+        </w:rPr>
+        <w:t>r</w:t>
+      </w:r>
+      <w:r>
+        <w:rPr>
+          <w:i/>
+          <w:sz w:val="24"/>
+          <w:szCs w:val="24"/>
+          <w:lang w:val="pt-BR"/>
+        </w:rPr>
+        <w:t xml:space="preserve"> </w:t>
+      </w:r>
+      <w:r>
+        <w:rPr>
+          <w:i/>
+          <w:sz w:val="24"/>
+          <w:szCs w:val="24"/>
+          <w:lang w:val="pt-BR"/>
+        </w:rPr>
         <w:t xml:space="preserve">todo desenvolvimento do sistema proposto na disciplina de engenharia de software. A visão geral da arquitetura abrangente do sistema será implementada em </w:t>
       </w:r>
       <w:proofErr w:type="spellStart"/>
@@ -1890,27 +1933,7 @@
           <w:szCs w:val="24"/>
           <w:lang w:val="pt-BR"/>
         </w:rPr>
-        <w:t xml:space="preserve"> para a criação de um site que </w:t>
-      </w:r>
-      <w:proofErr w:type="gramStart"/>
-      <w:r>
-        <w:rPr>
-          <w:i/>
-          <w:sz w:val="24"/>
-          <w:szCs w:val="24"/>
-          <w:lang w:val="pt-BR"/>
-        </w:rPr>
-        <w:t>vai  auxiliar</w:t>
-      </w:r>
-      <w:proofErr w:type="gramEnd"/>
-      <w:r>
-        <w:rPr>
-          <w:i/>
-          <w:sz w:val="24"/>
-          <w:szCs w:val="24"/>
-          <w:lang w:val="pt-BR"/>
-        </w:rPr>
-        <w:t xml:space="preserve"> pessoas e/ou empresas que deseja realizar um evento com festas, aniversários e casamentos.</w:t>
+        <w:t xml:space="preserve"> para a criação de um site que vai auxiliar pessoas e/ou empresas que deseja realizar um evento com festas, aniversários e casamentos.</w:t>
       </w:r>
     </w:p>
     <w:p>
@@ -2699,14 +2722,14 @@
         </w:rPr>
         <w:t xml:space="preserve">Para execução do sistema será </w:t>
       </w:r>
-      <w:proofErr w:type="spellStart"/>
-      <w:r>
-        <w:rPr>
-          <w:lang w:val="pt-BR"/>
-        </w:rPr>
-        <w:t>necessarioa</w:t>
-      </w:r>
-      <w:proofErr w:type="spellEnd"/>
+      <w:proofErr w:type="gramStart"/>
+      <w:r>
+        <w:rPr>
+          <w:lang w:val="pt-BR"/>
+        </w:rPr>
+        <w:t>necessários</w:t>
+      </w:r>
+      <w:proofErr w:type="gramEnd"/>
       <w:r>
         <w:rPr>
           <w:lang w:val="pt-BR"/>
@@ -2730,7 +2753,6 @@
         <w:rPr>
           <w:lang w:val="pt-BR"/>
         </w:rPr>
-        <w:lastRenderedPageBreak/>
         <w:t>.NET</w:t>
       </w:r>
       <w:proofErr w:type="gramEnd"/>
@@ -2756,6 +2778,7 @@
         <w:rPr>
           <w:lang w:val="pt-BR"/>
         </w:rPr>
+        <w:lastRenderedPageBreak/>
         <w:t xml:space="preserve">MICROSOFT VISUL STUDIO 2017 </w:t>
       </w:r>
     </w:p>
@@ -3002,7 +3025,7 @@
       <w:r>
         <w:rPr>
           <w:noProof/>
-          <w:lang w:val="pt-BR"/>
+          <w:lang w:val="pt-BR" w:eastAsia="pt-BR"/>
         </w:rPr>
         <w:drawing>
           <wp:inline distT="0" distB="0" distL="0" distR="0">
@@ -3065,7 +3088,7 @@
       <w:r>
         <w:rPr>
           <w:noProof/>
-          <w:lang w:val="pt-BR"/>
+          <w:lang w:val="pt-BR" w:eastAsia="pt-BR"/>
         </w:rPr>
         <w:drawing>
           <wp:inline distT="0" distB="0" distL="0" distR="0">
@@ -3120,7 +3143,7 @@
       <w:r>
         <w:rPr>
           <w:noProof/>
-          <w:lang w:val="pt-BR"/>
+          <w:lang w:val="pt-BR" w:eastAsia="pt-BR"/>
         </w:rPr>
         <w:lastRenderedPageBreak/>
         <w:drawing>
@@ -3201,6 +3224,8 @@
         </w:rPr>
         <w:t xml:space="preserve"> mostra com o modelo de design do no sistema e com o buscar serviços tem um grande funcionalidade.</w:t>
       </w:r>
+      <w:bookmarkStart w:id="10" w:name="_GoBack"/>
+      <w:bookmarkEnd w:id="10"/>
     </w:p>
     <w:p>
       <w:pPr>
@@ -3210,14 +3235,14 @@
           <w:lang w:val="pt-BR"/>
         </w:rPr>
       </w:pPr>
-      <w:bookmarkStart w:id="10" w:name="__RefHeading___Toc18206185"/>
+      <w:bookmarkStart w:id="11" w:name="__RefHeading___Toc18206185"/>
       <w:r>
         <w:rPr>
           <w:lang w:val="pt-BR"/>
         </w:rPr>
         <w:t>Visão Lógica</w:t>
       </w:r>
-      <w:bookmarkEnd w:id="10"/>
+      <w:bookmarkEnd w:id="11"/>
       <w:r>
         <w:rPr>
           <w:lang w:val="pt-BR"/>
@@ -3232,8 +3257,8 @@
           <w:lang w:val="pt-BR"/>
         </w:rPr>
       </w:pPr>
-      <w:bookmarkStart w:id="11" w:name="__RefHeading___Toc18206186"/>
-      <w:bookmarkEnd w:id="11"/>
+      <w:bookmarkStart w:id="12" w:name="__RefHeading___Toc18206186"/>
+      <w:bookmarkEnd w:id="12"/>
       <w:r>
         <w:rPr>
           <w:lang w:val="pt-BR"/>
@@ -3416,24 +3441,20 @@
           <w:lang w:val="pt-BR"/>
         </w:rPr>
       </w:pPr>
-      <w:bookmarkStart w:id="12" w:name="__RefHeading___Toc18206187"/>
-      <w:bookmarkEnd w:id="12"/>
-      <w:proofErr w:type="spellStart"/>
-      <w:proofErr w:type="gramStart"/>
+      <w:bookmarkStart w:id="13" w:name="__RefHeading___Toc18206187"/>
+      <w:bookmarkEnd w:id="13"/>
       <w:r>
         <w:rPr>
           <w:lang w:val="pt-BR"/>
         </w:rPr>
         <w:lastRenderedPageBreak/>
-        <w:t>acotes</w:t>
-      </w:r>
-      <w:proofErr w:type="spellEnd"/>
-      <w:proofErr w:type="gramEnd"/>
-      <w:r>
-        <w:rPr>
-          <w:lang w:val="pt-BR"/>
-        </w:rPr>
-        <w:t xml:space="preserve"> de Design Significativos do Ponto de Vista da Arquitetura</w:t>
+        <w:t>P</w:t>
+      </w:r>
+      <w:r>
+        <w:rPr>
+          <w:lang w:val="pt-BR"/>
+        </w:rPr>
+        <w:t>acotes de Design Significativos do Ponto de Vista da Arquitetura</w:t>
       </w:r>
     </w:p>
     <w:p>
@@ -3446,7 +3467,7 @@
       <w:r>
         <w:rPr>
           <w:noProof/>
-          <w:lang w:val="pt-BR"/>
+          <w:lang w:val="pt-BR" w:eastAsia="pt-BR"/>
         </w:rPr>
         <w:drawing>
           <wp:inline distT="0" distB="0" distL="0" distR="0">
@@ -3525,14 +3546,14 @@
           <w:lang w:val="pt-BR"/>
         </w:rPr>
       </w:pPr>
-      <w:bookmarkStart w:id="13" w:name="__RefHeading___Toc18206188"/>
+      <w:bookmarkStart w:id="14" w:name="__RefHeading___Toc18206188"/>
       <w:r>
         <w:rPr>
           <w:lang w:val="pt-BR"/>
         </w:rPr>
         <w:t>Visão de Processos</w:t>
       </w:r>
-      <w:bookmarkEnd w:id="13"/>
+      <w:bookmarkEnd w:id="14"/>
       <w:r>
         <w:rPr>
           <w:lang w:val="pt-BR"/>
@@ -3566,7 +3587,7 @@
           <w:lang w:val="pt-BR"/>
         </w:rPr>
       </w:pPr>
-      <w:bookmarkStart w:id="14" w:name="__RefHeading___Toc18206189"/>
+      <w:bookmarkStart w:id="15" w:name="__RefHeading___Toc18206189"/>
       <w:r>
         <w:rPr>
           <w:lang w:val="pt-BR"/>
@@ -3574,7 +3595,7 @@
         <w:lastRenderedPageBreak/>
         <w:t>Visão de Implantação</w:t>
       </w:r>
-      <w:bookmarkEnd w:id="14"/>
+      <w:bookmarkEnd w:id="15"/>
       <w:r>
         <w:rPr>
           <w:lang w:val="pt-BR"/>
@@ -3592,7 +3613,7 @@
       <w:r>
         <w:rPr>
           <w:noProof/>
-          <w:lang w:val="pt-BR"/>
+          <w:lang w:val="pt-BR" w:eastAsia="pt-BR"/>
         </w:rPr>
         <w:drawing>
           <wp:inline distT="0" distB="0" distL="0" distR="0">
@@ -3645,38 +3666,26 @@
           <w:lang w:val="pt-BR"/>
         </w:rPr>
       </w:pPr>
-      <w:bookmarkStart w:id="15" w:name="__RefHeading___Toc18206190"/>
-      <w:r>
-        <w:rPr>
-          <w:lang w:val="pt-BR"/>
-        </w:rPr>
-        <w:t>Visão da Implementação</w:t>
-      </w:r>
-      <w:bookmarkEnd w:id="15"/>
-      <w:r>
-        <w:rPr>
-          <w:lang w:val="pt-BR"/>
-        </w:rPr>
-        <w:t xml:space="preserve"> </w:t>
-      </w:r>
-    </w:p>
-    <w:p>
-      <w:pPr>
-        <w:ind w:left="360"/>
-        <w:rPr>
-          <w:lang w:val="pt-BR"/>
-        </w:rPr>
-      </w:pPr>
+      <w:bookmarkStart w:id="16" w:name="__RefHeading___Toc18206190"/>
       <w:r>
         <w:rPr>
           <w:noProof/>
-          <w:lang w:val="pt-BR"/>
-        </w:rPr>
+          <w:lang w:val="pt-BR" w:eastAsia="pt-BR"/>
+        </w:rPr>
+        <w:lastRenderedPageBreak/>
         <w:drawing>
-          <wp:inline distT="0" distB="0" distL="0" distR="0">
-            <wp:extent cx="5943600" cy="3019425"/>
+          <wp:anchor distT="0" distB="0" distL="114300" distR="114300" simplePos="0" relativeHeight="251658240" behindDoc="0" locked="0" layoutInCell="1" allowOverlap="1" wp14:anchorId="35D36506">
+            <wp:simplePos x="0" y="0"/>
+            <wp:positionH relativeFrom="column">
+              <wp:posOffset>-151075</wp:posOffset>
+            </wp:positionH>
+            <wp:positionV relativeFrom="paragraph">
+              <wp:posOffset>205520</wp:posOffset>
+            </wp:positionV>
+            <wp:extent cx="5944235" cy="3562184"/>
             <wp:effectExtent l="0" t="0" r="0" b="0"/>
-            <wp:docPr id="8" name="Imagem 8" descr="Uma imagem contendo captura de tela&#10;&#10;Descrição gerada com muito alta confiança"/>
+            <wp:wrapNone/>
+            <wp:docPr id="7" name="Imagem 7"/>
             <wp:cNvGraphicFramePr>
               <a:graphicFrameLocks xmlns:a="http://schemas.openxmlformats.org/drawingml/2006/main" noChangeAspect="1"/>
             </wp:cNvGraphicFramePr>
@@ -3684,8 +3693,10 @@
               <a:graphicData uri="http://schemas.openxmlformats.org/drawingml/2006/picture">
                 <pic:pic xmlns:pic="http://schemas.openxmlformats.org/drawingml/2006/picture">
                   <pic:nvPicPr>
-                    <pic:cNvPr id="8" name="implemetacao.png"/>
-                    <pic:cNvPicPr/>
+                    <pic:cNvPr id="0" name="Picture 4"/>
+                    <pic:cNvPicPr>
+                      <a:picLocks noChangeAspect="1" noChangeArrowheads="1"/>
+                    </pic:cNvPicPr>
                   </pic:nvPicPr>
                   <pic:blipFill>
                     <a:blip r:embed="rId16">
@@ -3695,34 +3706,104 @@
                         </a:ext>
                       </a:extLst>
                     </a:blip>
+                    <a:srcRect/>
                     <a:stretch>
                       <a:fillRect/>
                     </a:stretch>
                   </pic:blipFill>
-                  <pic:spPr>
+                  <pic:spPr bwMode="auto">
                     <a:xfrm>
                       <a:off x="0" y="0"/>
-                      <a:ext cx="5943600" cy="3019425"/>
+                      <a:ext cx="6165978" cy="3695067"/>
                     </a:xfrm>
                     <a:prstGeom prst="rect">
                       <a:avLst/>
                     </a:prstGeom>
+                    <a:noFill/>
                   </pic:spPr>
                 </pic:pic>
               </a:graphicData>
             </a:graphic>
-          </wp:inline>
+            <wp14:sizeRelH relativeFrom="page">
+              <wp14:pctWidth>0</wp14:pctWidth>
+            </wp14:sizeRelH>
+            <wp14:sizeRelV relativeFrom="page">
+              <wp14:pctHeight>0</wp14:pctHeight>
+            </wp14:sizeRelV>
+          </wp:anchor>
         </w:drawing>
       </w:r>
-    </w:p>
-    <w:p>
-      <w:pPr>
-        <w:rPr>
-          <w:lang w:val="pt-BR"/>
-        </w:rPr>
-      </w:pPr>
-      <w:bookmarkStart w:id="16" w:name="__RefHeading___Toc18206191"/>
+      <w:r>
+        <w:rPr>
+          <w:lang w:val="pt-BR"/>
+        </w:rPr>
+        <w:t>Visão da Implementação</w:t>
+      </w:r>
       <w:bookmarkEnd w:id="16"/>
+      <w:r>
+        <w:rPr>
+          <w:lang w:val="pt-BR"/>
+        </w:rPr>
+        <w:t xml:space="preserve"> </w:t>
+      </w:r>
+    </w:p>
+    <w:p>
+      <w:pPr>
+        <w:ind w:left="360"/>
+        <w:rPr>
+          <w:lang w:val="pt-BR"/>
+        </w:rPr>
+      </w:pPr>
+      <w:r>
+        <w:rPr>
+          <w:noProof/>
+          <w:lang w:val="pt-BR" w:eastAsia="pt-BR"/>
+        </w:rPr>
+      </w:r>
+      <w:r>
+        <w:rPr>
+          <w:lang w:val="pt-BR"/>
+        </w:rPr>
+        <w:pict>
+          <v:group id="_x0000_s1027" editas="canvas" style="width:468pt;height:280.8pt;mso-position-horizontal-relative:char;mso-position-vertical-relative:line" coordorigin="2523,4470" coordsize="7200,4320">
+            <o:lock v:ext="edit" aspectratio="t"/>
+            <v:shapetype id="_x0000_t75" coordsize="21600,21600" o:spt="75" o:preferrelative="t" path="m@4@5l@4@11@9@11@9@5xe" filled="f" stroked="f">
+              <v:stroke joinstyle="miter"/>
+              <v:formulas>
+                <v:f eqn="if lineDrawn pixelLineWidth 0"/>
+                <v:f eqn="sum @0 1 0"/>
+                <v:f eqn="sum 0 0 @1"/>
+                <v:f eqn="prod @2 1 2"/>
+                <v:f eqn="prod @3 21600 pixelWidth"/>
+                <v:f eqn="prod @3 21600 pixelHeight"/>
+                <v:f eqn="sum @0 0 1"/>
+                <v:f eqn="prod @6 1 2"/>
+                <v:f eqn="prod @7 21600 pixelWidth"/>
+                <v:f eqn="sum @8 21600 0"/>
+                <v:f eqn="prod @7 21600 pixelHeight"/>
+                <v:f eqn="sum @10 21600 0"/>
+              </v:formulas>
+              <v:path o:extrusionok="f" gradientshapeok="t" o:connecttype="rect"/>
+              <o:lock v:ext="edit" aspectratio="t"/>
+            </v:shapetype>
+            <v:shape id="_x0000_s1026" type="#_x0000_t75" style="position:absolute;left:2523;top:4470;width:7200;height:4320" o:preferrelative="f">
+              <v:fill o:detectmouseclick="t"/>
+              <v:path o:extrusionok="t" o:connecttype="none"/>
+              <o:lock v:ext="edit" text="t"/>
+            </v:shape>
+            <w10:anchorlock/>
+          </v:group>
+        </w:pict>
+      </w:r>
+    </w:p>
+    <w:p>
+      <w:pPr>
+        <w:rPr>
+          <w:lang w:val="pt-BR"/>
+        </w:rPr>
+      </w:pPr>
+      <w:bookmarkStart w:id="17" w:name="__RefHeading___Toc18206191"/>
+      <w:bookmarkEnd w:id="17"/>
     </w:p>
     <w:p>
       <w:pPr>
@@ -3734,15 +3815,14 @@
           <w:lang w:val="pt-BR"/>
         </w:rPr>
       </w:pPr>
-      <w:bookmarkStart w:id="17" w:name="__RefHeading___Toc18206193"/>
-      <w:bookmarkEnd w:id="17"/>
+      <w:bookmarkStart w:id="18" w:name="__RefHeading___Toc18206193"/>
+      <w:bookmarkEnd w:id="18"/>
       <w:r>
         <w:rPr>
           <w:sz w:val="20"/>
           <w:szCs w:val="20"/>
           <w:lang w:val="pt-BR"/>
         </w:rPr>
-        <w:lastRenderedPageBreak/>
         <w:t>Visão de Dados (opcional)</w:t>
       </w:r>
     </w:p>
@@ -3754,14 +3834,14 @@
           <w:lang w:val="pt-BR"/>
         </w:rPr>
       </w:pPr>
-      <w:bookmarkStart w:id="18" w:name="__RefHeading___Toc18206194"/>
+      <w:bookmarkStart w:id="19" w:name="__RefHeading___Toc18206194"/>
       <w:r>
         <w:rPr>
           <w:lang w:val="pt-BR"/>
         </w:rPr>
         <w:t>Tamanho e Desempenho</w:t>
       </w:r>
-      <w:bookmarkEnd w:id="18"/>
+      <w:bookmarkEnd w:id="19"/>
       <w:r>
         <w:rPr>
           <w:lang w:val="pt-BR"/>
@@ -3777,22 +3857,20 @@
           <w:lang w:val="pt-BR"/>
         </w:rPr>
       </w:pPr>
-      <w:bookmarkStart w:id="19" w:name="__RefHeading___Toc18206195"/>
+      <w:bookmarkStart w:id="20" w:name="__RefHeading___Toc18206195"/>
       <w:r>
         <w:rPr>
           <w:lang w:val="pt-BR"/>
         </w:rPr>
         <w:t>Qualidade</w:t>
       </w:r>
-      <w:bookmarkEnd w:id="19"/>
+      <w:bookmarkEnd w:id="20"/>
       <w:r>
         <w:rPr>
           <w:lang w:val="pt-BR"/>
         </w:rPr>
         <w:t xml:space="preserve"> </w:t>
       </w:r>
-      <w:bookmarkStart w:id="20" w:name="_GoBack"/>
-      <w:bookmarkEnd w:id="20"/>
     </w:p>
     <w:sectPr>
       <w:headerReference w:type="default" r:id="rId17"/>
@@ -3808,7 +3886,7 @@
 </file>
 
 <file path=word/endnotes.xml><?xml version="1.0" encoding="utf-8"?>
-<w:endnotes xmlns:wpc="http://schemas.microsoft.com/office/word/2010/wordprocessingCanvas" xmlns:cx="http://schemas.microsoft.com/office/drawing/2014/chartex" xmlns:cx1="http://schemas.microsoft.com/office/drawing/2015/9/8/chartex" xmlns:cx2="http://schemas.microsoft.com/office/drawing/2015/10/21/chartex" xmlns:cx3="http://schemas.microsoft.com/office/drawing/2016/5/9/chartex" xmlns:cx4="http://schemas.microsoft.com/office/drawing/2016/5/10/chartex" xmlns:cx5="http://schemas.microsoft.com/office/drawing/2016/5/11/chartex" xmlns:cx6="http://schemas.microsoft.com/office/drawing/2016/5/12/chartex" xmlns:cx7="http://schemas.microsoft.com/office/drawing/2016/5/13/chartex" xmlns:cx8="http://schemas.microsoft.com/office/drawing/2016/5/14/chartex" xmlns:mc="http://schemas.openxmlformats.org/markup-compatibility/2006" xmlns:aink="http://schemas.microsoft.com/office/drawing/2016/ink" xmlns:am3d="http://schemas.microsoft.com/office/drawing/2017/model3d" xmlns:o="urn:schemas-microsoft-com:office:office" xmlns:r="http://schemas.openxmlformats.org/officeDocument/2006/relationships" xmlns:m="http://schemas.openxmlformats.org/officeDocument/2006/math" xmlns:v="urn:schemas-microsoft-com:vml" xmlns:wp14="http://schemas.microsoft.com/office/word/2010/wordprocessingDrawing" xmlns:wp="http://schemas.openxmlformats.org/drawingml/2006/wordprocessingDrawing" xmlns:w10="urn:schemas-microsoft-com:office:word" xmlns:w="http://schemas.openxmlformats.org/wordprocessingml/2006/main" xmlns:w14="http://schemas.microsoft.com/office/word/2010/wordml" xmlns:w15="http://schemas.microsoft.com/office/word/2012/wordml" xmlns:w16cid="http://schemas.microsoft.com/office/word/2016/wordml/cid" xmlns:w16se="http://schemas.microsoft.com/office/word/2015/wordml/symex" xmlns:wpg="http://schemas.microsoft.com/office/word/2010/wordprocessingGroup" xmlns:wpi="http://schemas.microsoft.com/office/word/2010/wordprocessingInk" xmlns:wne="http://schemas.microsoft.com/office/word/2006/wordml" xmlns:wps="http://schemas.microsoft.com/office/word/2010/wordprocessingShape" mc:Ignorable="w14 w15 w16se w16cid wp14">
+<w:endnotes xmlns:wpc="http://schemas.microsoft.com/office/word/2010/wordprocessingCanvas" xmlns:mc="http://schemas.openxmlformats.org/markup-compatibility/2006" xmlns:o="urn:schemas-microsoft-com:office:office" xmlns:r="http://schemas.openxmlformats.org/officeDocument/2006/relationships" xmlns:m="http://schemas.openxmlformats.org/officeDocument/2006/math" xmlns:v="urn:schemas-microsoft-com:vml" xmlns:wp14="http://schemas.microsoft.com/office/word/2010/wordprocessingDrawing" xmlns:wp="http://schemas.openxmlformats.org/drawingml/2006/wordprocessingDrawing" xmlns:w10="urn:schemas-microsoft-com:office:word" xmlns:w="http://schemas.openxmlformats.org/wordprocessingml/2006/main" xmlns:w14="http://schemas.microsoft.com/office/word/2010/wordml" xmlns:w15="http://schemas.microsoft.com/office/word/2012/wordml" xmlns:wpg="http://schemas.microsoft.com/office/word/2010/wordprocessingGroup" xmlns:wpi="http://schemas.microsoft.com/office/word/2010/wordprocessingInk" xmlns:wne="http://schemas.microsoft.com/office/word/2006/wordml" xmlns:wps="http://schemas.microsoft.com/office/word/2010/wordprocessingShape" mc:Ignorable="w14 w15 wp14">
   <w:endnote w:type="separator" w:id="-1">
     <w:p>
       <w:pPr>
@@ -3833,7 +3911,7 @@
 </file>
 
 <file path=word/footer1.xml><?xml version="1.0" encoding="utf-8"?>
-<w:ftr xmlns:wpc="http://schemas.microsoft.com/office/word/2010/wordprocessingCanvas" xmlns:cx="http://schemas.microsoft.com/office/drawing/2014/chartex" xmlns:cx1="http://schemas.microsoft.com/office/drawing/2015/9/8/chartex" xmlns:cx2="http://schemas.microsoft.com/office/drawing/2015/10/21/chartex" xmlns:cx3="http://schemas.microsoft.com/office/drawing/2016/5/9/chartex" xmlns:cx4="http://schemas.microsoft.com/office/drawing/2016/5/10/chartex" xmlns:cx5="http://schemas.microsoft.com/office/drawing/2016/5/11/chartex" xmlns:cx6="http://schemas.microsoft.com/office/drawing/2016/5/12/chartex" xmlns:cx7="http://schemas.microsoft.com/office/drawing/2016/5/13/chartex" xmlns:cx8="http://schemas.microsoft.com/office/drawing/2016/5/14/chartex" xmlns:mc="http://schemas.openxmlformats.org/markup-compatibility/2006" xmlns:aink="http://schemas.microsoft.com/office/drawing/2016/ink" xmlns:am3d="http://schemas.microsoft.com/office/drawing/2017/model3d" xmlns:o="urn:schemas-microsoft-com:office:office" xmlns:r="http://schemas.openxmlformats.org/officeDocument/2006/relationships" xmlns:m="http://schemas.openxmlformats.org/officeDocument/2006/math" xmlns:v="urn:schemas-microsoft-com:vml" xmlns:wp14="http://schemas.microsoft.com/office/word/2010/wordprocessingDrawing" xmlns:wp="http://schemas.openxmlformats.org/drawingml/2006/wordprocessingDrawing" xmlns:w10="urn:schemas-microsoft-com:office:word" xmlns:w="http://schemas.openxmlformats.org/wordprocessingml/2006/main" xmlns:w14="http://schemas.microsoft.com/office/word/2010/wordml" xmlns:w15="http://schemas.microsoft.com/office/word/2012/wordml" xmlns:w16cid="http://schemas.microsoft.com/office/word/2016/wordml/cid" xmlns:w16se="http://schemas.microsoft.com/office/word/2015/wordml/symex" xmlns:wpg="http://schemas.microsoft.com/office/word/2010/wordprocessingGroup" xmlns:wpi="http://schemas.microsoft.com/office/word/2010/wordprocessingInk" xmlns:wne="http://schemas.microsoft.com/office/word/2006/wordml" xmlns:wps="http://schemas.microsoft.com/office/word/2010/wordprocessingShape" mc:Ignorable="w14 w15 w16se w16cid wp14">
+<w:ftr xmlns:wpc="http://schemas.microsoft.com/office/word/2010/wordprocessingCanvas" xmlns:mc="http://schemas.openxmlformats.org/markup-compatibility/2006" xmlns:o="urn:schemas-microsoft-com:office:office" xmlns:r="http://schemas.openxmlformats.org/officeDocument/2006/relationships" xmlns:m="http://schemas.openxmlformats.org/officeDocument/2006/math" xmlns:v="urn:schemas-microsoft-com:vml" xmlns:wp14="http://schemas.microsoft.com/office/word/2010/wordprocessingDrawing" xmlns:wp="http://schemas.openxmlformats.org/drawingml/2006/wordprocessingDrawing" xmlns:w10="urn:schemas-microsoft-com:office:word" xmlns:w="http://schemas.openxmlformats.org/wordprocessingml/2006/main" xmlns:w14="http://schemas.microsoft.com/office/word/2010/wordml" xmlns:w15="http://schemas.microsoft.com/office/word/2012/wordml" xmlns:wpg="http://schemas.microsoft.com/office/word/2010/wordprocessingGroup" xmlns:wpi="http://schemas.microsoft.com/office/word/2010/wordprocessingInk" xmlns:wne="http://schemas.microsoft.com/office/word/2006/wordml" xmlns:wps="http://schemas.microsoft.com/office/word/2010/wordprocessingShape" mc:Ignorable="w14 w15 wp14">
   <w:tbl>
     <w:tblPr>
       <w:tblW w:w="9486" w:type="dxa"/>
@@ -3966,7 +4044,7 @@
             <w:rPr>
               <w:noProof/>
             </w:rPr>
-            <w:t>9</w:t>
+            <w:t>6</w:t>
           </w:r>
           <w:r>
             <w:fldChar w:fldCharType="end"/>
@@ -4036,7 +4114,7 @@
 </file>
 
 <file path=word/footnotes.xml><?xml version="1.0" encoding="utf-8"?>
-<w:footnotes xmlns:wpc="http://schemas.microsoft.com/office/word/2010/wordprocessingCanvas" xmlns:cx="http://schemas.microsoft.com/office/drawing/2014/chartex" xmlns:cx1="http://schemas.microsoft.com/office/drawing/2015/9/8/chartex" xmlns:cx2="http://schemas.microsoft.com/office/drawing/2015/10/21/chartex" xmlns:cx3="http://schemas.microsoft.com/office/drawing/2016/5/9/chartex" xmlns:cx4="http://schemas.microsoft.com/office/drawing/2016/5/10/chartex" xmlns:cx5="http://schemas.microsoft.com/office/drawing/2016/5/11/chartex" xmlns:cx6="http://schemas.microsoft.com/office/drawing/2016/5/12/chartex" xmlns:cx7="http://schemas.microsoft.com/office/drawing/2016/5/13/chartex" xmlns:cx8="http://schemas.microsoft.com/office/drawing/2016/5/14/chartex" xmlns:mc="http://schemas.openxmlformats.org/markup-compatibility/2006" xmlns:aink="http://schemas.microsoft.com/office/drawing/2016/ink" xmlns:am3d="http://schemas.microsoft.com/office/drawing/2017/model3d" xmlns:o="urn:schemas-microsoft-com:office:office" xmlns:r="http://schemas.openxmlformats.org/officeDocument/2006/relationships" xmlns:m="http://schemas.openxmlformats.org/officeDocument/2006/math" xmlns:v="urn:schemas-microsoft-com:vml" xmlns:wp14="http://schemas.microsoft.com/office/word/2010/wordprocessingDrawing" xmlns:wp="http://schemas.openxmlformats.org/drawingml/2006/wordprocessingDrawing" xmlns:w10="urn:schemas-microsoft-com:office:word" xmlns:w="http://schemas.openxmlformats.org/wordprocessingml/2006/main" xmlns:w14="http://schemas.microsoft.com/office/word/2010/wordml" xmlns:w15="http://schemas.microsoft.com/office/word/2012/wordml" xmlns:w16cid="http://schemas.microsoft.com/office/word/2016/wordml/cid" xmlns:w16se="http://schemas.microsoft.com/office/word/2015/wordml/symex" xmlns:wpg="http://schemas.microsoft.com/office/word/2010/wordprocessingGroup" xmlns:wpi="http://schemas.microsoft.com/office/word/2010/wordprocessingInk" xmlns:wne="http://schemas.microsoft.com/office/word/2006/wordml" xmlns:wps="http://schemas.microsoft.com/office/word/2010/wordprocessingShape" mc:Ignorable="w14 w15 w16se w16cid wp14">
+<w:footnotes xmlns:wpc="http://schemas.microsoft.com/office/word/2010/wordprocessingCanvas" xmlns:mc="http://schemas.openxmlformats.org/markup-compatibility/2006" xmlns:o="urn:schemas-microsoft-com:office:office" xmlns:r="http://schemas.openxmlformats.org/officeDocument/2006/relationships" xmlns:m="http://schemas.openxmlformats.org/officeDocument/2006/math" xmlns:v="urn:schemas-microsoft-com:vml" xmlns:wp14="http://schemas.microsoft.com/office/word/2010/wordprocessingDrawing" xmlns:wp="http://schemas.openxmlformats.org/drawingml/2006/wordprocessingDrawing" xmlns:w10="urn:schemas-microsoft-com:office:word" xmlns:w="http://schemas.openxmlformats.org/wordprocessingml/2006/main" xmlns:w14="http://schemas.microsoft.com/office/word/2010/wordml" xmlns:w15="http://schemas.microsoft.com/office/word/2012/wordml" xmlns:wpg="http://schemas.microsoft.com/office/word/2010/wordprocessingGroup" xmlns:wpi="http://schemas.microsoft.com/office/word/2010/wordprocessingInk" xmlns:wne="http://schemas.microsoft.com/office/word/2006/wordml" xmlns:wps="http://schemas.microsoft.com/office/word/2010/wordprocessingShape" mc:Ignorable="w14 w15 wp14">
   <w:footnote w:type="separator" w:id="-1">
     <w:p>
       <w:pPr>
@@ -4061,7 +4139,7 @@
 </file>
 
 <file path=word/header1.xml><?xml version="1.0" encoding="utf-8"?>
-<w:hdr xmlns:wpc="http://schemas.microsoft.com/office/word/2010/wordprocessingCanvas" xmlns:cx="http://schemas.microsoft.com/office/drawing/2014/chartex" xmlns:cx1="http://schemas.microsoft.com/office/drawing/2015/9/8/chartex" xmlns:cx2="http://schemas.microsoft.com/office/drawing/2015/10/21/chartex" xmlns:cx3="http://schemas.microsoft.com/office/drawing/2016/5/9/chartex" xmlns:cx4="http://schemas.microsoft.com/office/drawing/2016/5/10/chartex" xmlns:cx5="http://schemas.microsoft.com/office/drawing/2016/5/11/chartex" xmlns:cx6="http://schemas.microsoft.com/office/drawing/2016/5/12/chartex" xmlns:cx7="http://schemas.microsoft.com/office/drawing/2016/5/13/chartex" xmlns:cx8="http://schemas.microsoft.com/office/drawing/2016/5/14/chartex" xmlns:mc="http://schemas.openxmlformats.org/markup-compatibility/2006" xmlns:aink="http://schemas.microsoft.com/office/drawing/2016/ink" xmlns:am3d="http://schemas.microsoft.com/office/drawing/2017/model3d" xmlns:o="urn:schemas-microsoft-com:office:office" xmlns:r="http://schemas.openxmlformats.org/officeDocument/2006/relationships" xmlns:m="http://schemas.openxmlformats.org/officeDocument/2006/math" xmlns:v="urn:schemas-microsoft-com:vml" xmlns:wp14="http://schemas.microsoft.com/office/word/2010/wordprocessingDrawing" xmlns:wp="http://schemas.openxmlformats.org/drawingml/2006/wordprocessingDrawing" xmlns:w10="urn:schemas-microsoft-com:office:word" xmlns:w="http://schemas.openxmlformats.org/wordprocessingml/2006/main" xmlns:w14="http://schemas.microsoft.com/office/word/2010/wordml" xmlns:w15="http://schemas.microsoft.com/office/word/2012/wordml" xmlns:w16cid="http://schemas.microsoft.com/office/word/2016/wordml/cid" xmlns:w16se="http://schemas.microsoft.com/office/word/2015/wordml/symex" xmlns:wpg="http://schemas.microsoft.com/office/word/2010/wordprocessingGroup" xmlns:wpi="http://schemas.microsoft.com/office/word/2010/wordprocessingInk" xmlns:wne="http://schemas.microsoft.com/office/word/2006/wordml" xmlns:wps="http://schemas.microsoft.com/office/word/2010/wordprocessingShape" mc:Ignorable="w14 w15 w16se w16cid wp14">
+<w:hdr xmlns:wpc="http://schemas.microsoft.com/office/word/2010/wordprocessingCanvas" xmlns:mc="http://schemas.openxmlformats.org/markup-compatibility/2006" xmlns:o="urn:schemas-microsoft-com:office:office" xmlns:r="http://schemas.openxmlformats.org/officeDocument/2006/relationships" xmlns:m="http://schemas.openxmlformats.org/officeDocument/2006/math" xmlns:v="urn:schemas-microsoft-com:vml" xmlns:wp14="http://schemas.microsoft.com/office/word/2010/wordprocessingDrawing" xmlns:wp="http://schemas.openxmlformats.org/drawingml/2006/wordprocessingDrawing" xmlns:w10="urn:schemas-microsoft-com:office:word" xmlns:w="http://schemas.openxmlformats.org/wordprocessingml/2006/main" xmlns:w14="http://schemas.microsoft.com/office/word/2010/wordml" xmlns:w15="http://schemas.microsoft.com/office/word/2012/wordml" xmlns:wpg="http://schemas.microsoft.com/office/word/2010/wordprocessingGroup" xmlns:wpi="http://schemas.microsoft.com/office/word/2010/wordprocessingInk" xmlns:wne="http://schemas.microsoft.com/office/word/2006/wordml" xmlns:wps="http://schemas.microsoft.com/office/word/2010/wordprocessingShape" mc:Ignorable="w14 w15 wp14">
   <w:p>
     <w:pPr>
       <w:rPr>
@@ -4146,7 +4224,7 @@
 </file>
 
 <file path=word/header2.xml><?xml version="1.0" encoding="utf-8"?>
-<w:hdr xmlns:wpc="http://schemas.microsoft.com/office/word/2010/wordprocessingCanvas" xmlns:cx="http://schemas.microsoft.com/office/drawing/2014/chartex" xmlns:cx1="http://schemas.microsoft.com/office/drawing/2015/9/8/chartex" xmlns:cx2="http://schemas.microsoft.com/office/drawing/2015/10/21/chartex" xmlns:cx3="http://schemas.microsoft.com/office/drawing/2016/5/9/chartex" xmlns:cx4="http://schemas.microsoft.com/office/drawing/2016/5/10/chartex" xmlns:cx5="http://schemas.microsoft.com/office/drawing/2016/5/11/chartex" xmlns:cx6="http://schemas.microsoft.com/office/drawing/2016/5/12/chartex" xmlns:cx7="http://schemas.microsoft.com/office/drawing/2016/5/13/chartex" xmlns:cx8="http://schemas.microsoft.com/office/drawing/2016/5/14/chartex" xmlns:mc="http://schemas.openxmlformats.org/markup-compatibility/2006" xmlns:aink="http://schemas.microsoft.com/office/drawing/2016/ink" xmlns:am3d="http://schemas.microsoft.com/office/drawing/2017/model3d" xmlns:o="urn:schemas-microsoft-com:office:office" xmlns:r="http://schemas.openxmlformats.org/officeDocument/2006/relationships" xmlns:m="http://schemas.openxmlformats.org/officeDocument/2006/math" xmlns:v="urn:schemas-microsoft-com:vml" xmlns:wp14="http://schemas.microsoft.com/office/word/2010/wordprocessingDrawing" xmlns:wp="http://schemas.openxmlformats.org/drawingml/2006/wordprocessingDrawing" xmlns:w10="urn:schemas-microsoft-com:office:word" xmlns:w="http://schemas.openxmlformats.org/wordprocessingml/2006/main" xmlns:w14="http://schemas.microsoft.com/office/word/2010/wordml" xmlns:w15="http://schemas.microsoft.com/office/word/2012/wordml" xmlns:w16cid="http://schemas.microsoft.com/office/word/2016/wordml/cid" xmlns:w16se="http://schemas.microsoft.com/office/word/2015/wordml/symex" xmlns:wpg="http://schemas.microsoft.com/office/word/2010/wordprocessingGroup" xmlns:wpi="http://schemas.microsoft.com/office/word/2010/wordprocessingInk" xmlns:wne="http://schemas.microsoft.com/office/word/2006/wordml" xmlns:wps="http://schemas.microsoft.com/office/word/2010/wordprocessingShape" mc:Ignorable="w14 w15 w16se w16cid wp14">
+<w:hdr xmlns:wpc="http://schemas.microsoft.com/office/word/2010/wordprocessingCanvas" xmlns:mc="http://schemas.openxmlformats.org/markup-compatibility/2006" xmlns:o="urn:schemas-microsoft-com:office:office" xmlns:r="http://schemas.openxmlformats.org/officeDocument/2006/relationships" xmlns:m="http://schemas.openxmlformats.org/officeDocument/2006/math" xmlns:v="urn:schemas-microsoft-com:vml" xmlns:wp14="http://schemas.microsoft.com/office/word/2010/wordprocessingDrawing" xmlns:wp="http://schemas.openxmlformats.org/drawingml/2006/wordprocessingDrawing" xmlns:w10="urn:schemas-microsoft-com:office:word" xmlns:w="http://schemas.openxmlformats.org/wordprocessingml/2006/main" xmlns:w14="http://schemas.microsoft.com/office/word/2010/wordml" xmlns:w15="http://schemas.microsoft.com/office/word/2012/wordml" xmlns:wpg="http://schemas.microsoft.com/office/word/2010/wordprocessingGroup" xmlns:wpi="http://schemas.microsoft.com/office/word/2010/wordprocessingInk" xmlns:wne="http://schemas.microsoft.com/office/word/2006/wordml" xmlns:wps="http://schemas.microsoft.com/office/word/2010/wordprocessingShape" mc:Ignorable="w14 w15 wp14">
   <w:tbl>
     <w:tblPr>
       <w:tblW w:w="9573" w:type="dxa"/>
@@ -4348,7 +4426,7 @@
 </file>
 
 <file path=word/numbering.xml><?xml version="1.0" encoding="utf-8"?>
-<w:numbering xmlns:wpc="http://schemas.microsoft.com/office/word/2010/wordprocessingCanvas" xmlns:cx="http://schemas.microsoft.com/office/drawing/2014/chartex" xmlns:cx1="http://schemas.microsoft.com/office/drawing/2015/9/8/chartex" xmlns:cx2="http://schemas.microsoft.com/office/drawing/2015/10/21/chartex" xmlns:cx3="http://schemas.microsoft.com/office/drawing/2016/5/9/chartex" xmlns:cx4="http://schemas.microsoft.com/office/drawing/2016/5/10/chartex" xmlns:cx5="http://schemas.microsoft.com/office/drawing/2016/5/11/chartex" xmlns:cx6="http://schemas.microsoft.com/office/drawing/2016/5/12/chartex" xmlns:cx7="http://schemas.microsoft.com/office/drawing/2016/5/13/chartex" xmlns:cx8="http://schemas.microsoft.com/office/drawing/2016/5/14/chartex" xmlns:mc="http://schemas.openxmlformats.org/markup-compatibility/2006" xmlns:aink="http://schemas.microsoft.com/office/drawing/2016/ink" xmlns:am3d="http://schemas.microsoft.com/office/drawing/2017/model3d" xmlns:o="urn:schemas-microsoft-com:office:office" xmlns:r="http://schemas.openxmlformats.org/officeDocument/2006/relationships" xmlns:m="http://schemas.openxmlformats.org/officeDocument/2006/math" xmlns:v="urn:schemas-microsoft-com:vml" xmlns:wp14="http://schemas.microsoft.com/office/word/2010/wordprocessingDrawing" xmlns:wp="http://schemas.openxmlformats.org/drawingml/2006/wordprocessingDrawing" xmlns:w10="urn:schemas-microsoft-com:office:word" xmlns:w="http://schemas.openxmlformats.org/wordprocessingml/2006/main" xmlns:w14="http://schemas.microsoft.com/office/word/2010/wordml" xmlns:w15="http://schemas.microsoft.com/office/word/2012/wordml" xmlns:w16cid="http://schemas.microsoft.com/office/word/2016/wordml/cid" xmlns:w16se="http://schemas.microsoft.com/office/word/2015/wordml/symex" xmlns:wpg="http://schemas.microsoft.com/office/word/2010/wordprocessingGroup" xmlns:wpi="http://schemas.microsoft.com/office/word/2010/wordprocessingInk" xmlns:wne="http://schemas.microsoft.com/office/word/2006/wordml" xmlns:wps="http://schemas.microsoft.com/office/word/2010/wordprocessingShape" mc:Ignorable="w14 w15 w16se w16cid wp14">
+<w:numbering xmlns:wpc="http://schemas.microsoft.com/office/word/2010/wordprocessingCanvas" xmlns:mc="http://schemas.openxmlformats.org/markup-compatibility/2006" xmlns:o="urn:schemas-microsoft-com:office:office" xmlns:r="http://schemas.openxmlformats.org/officeDocument/2006/relationships" xmlns:m="http://schemas.openxmlformats.org/officeDocument/2006/math" xmlns:v="urn:schemas-microsoft-com:vml" xmlns:wp14="http://schemas.microsoft.com/office/word/2010/wordprocessingDrawing" xmlns:wp="http://schemas.openxmlformats.org/drawingml/2006/wordprocessingDrawing" xmlns:w10="urn:schemas-microsoft-com:office:word" xmlns:w="http://schemas.openxmlformats.org/wordprocessingml/2006/main" xmlns:w14="http://schemas.microsoft.com/office/word/2010/wordml" xmlns:w15="http://schemas.microsoft.com/office/word/2012/wordml" xmlns:wpg="http://schemas.microsoft.com/office/word/2010/wordprocessingGroup" xmlns:wpi="http://schemas.microsoft.com/office/word/2010/wordprocessingInk" xmlns:wne="http://schemas.microsoft.com/office/word/2006/wordml" xmlns:wps="http://schemas.microsoft.com/office/word/2010/wordprocessingShape" mc:Ignorable="w14 w15 wp14">
   <w:abstractNum w:abstractNumId="0" w15:restartNumberingAfterBreak="0">
     <w:nsid w:val="0FA01ED9"/>
     <w:multiLevelType w:val="multilevel"/>
@@ -5009,7 +5087,7 @@
 </file>
 
 <file path=word/styles.xml><?xml version="1.0" encoding="utf-8"?>
-<w:styles xmlns:mc="http://schemas.openxmlformats.org/markup-compatibility/2006" xmlns:r="http://schemas.openxmlformats.org/officeDocument/2006/relationships" xmlns:w="http://schemas.openxmlformats.org/wordprocessingml/2006/main" xmlns:w14="http://schemas.microsoft.com/office/word/2010/wordml" xmlns:w15="http://schemas.microsoft.com/office/word/2012/wordml" xmlns:w16cid="http://schemas.microsoft.com/office/word/2016/wordml/cid" xmlns:w16se="http://schemas.microsoft.com/office/word/2015/wordml/symex" mc:Ignorable="w14 w15 w16se w16cid">
+<w:styles xmlns:mc="http://schemas.openxmlformats.org/markup-compatibility/2006" xmlns:r="http://schemas.openxmlformats.org/officeDocument/2006/relationships" xmlns:w="http://schemas.openxmlformats.org/wordprocessingml/2006/main" xmlns:w14="http://schemas.microsoft.com/office/word/2010/wordml" xmlns:w15="http://schemas.microsoft.com/office/word/2012/wordml" mc:Ignorable="w14 w15">
   <w:docDefaults>
     <w:rPrDefault>
       <w:rPr>
@@ -5021,7 +5099,7 @@
     </w:rPrDefault>
     <w:pPrDefault/>
   </w:docDefaults>
-  <w:latentStyles w:defLockedState="0" w:defUIPriority="99" w:defSemiHidden="0" w:defUnhideWhenUsed="0" w:defQFormat="0" w:count="375">
+  <w:latentStyles w:defLockedState="0" w:defUIPriority="99" w:defSemiHidden="0" w:defUnhideWhenUsed="0" w:defQFormat="0" w:count="371">
     <w:lsdException w:name="Normal" w:uiPriority="0" w:qFormat="1"/>
     <w:lsdException w:name="heading 1" w:uiPriority="9" w:qFormat="1"/>
     <w:lsdException w:name="heading 2" w:semiHidden="1" w:uiPriority="9" w:unhideWhenUsed="1" w:qFormat="1"/>
@@ -5393,10 +5471,6 @@
     <w:lsdException w:name="List Table 5 Dark Accent 6" w:uiPriority="50"/>
     <w:lsdException w:name="List Table 6 Colorful Accent 6" w:uiPriority="51"/>
     <w:lsdException w:name="List Table 7 Colorful Accent 6" w:uiPriority="52"/>
-    <w:lsdException w:name="Mention" w:semiHidden="1" w:unhideWhenUsed="1"/>
-    <w:lsdException w:name="Smart Hyperlink" w:semiHidden="1" w:unhideWhenUsed="1"/>
-    <w:lsdException w:name="Hashtag" w:semiHidden="1" w:unhideWhenUsed="1"/>
-    <w:lsdException w:name="Unresolved Mention" w:semiHidden="1" w:unhideWhenUsed="1"/>
   </w:latentStyles>
   <w:style w:type="paragraph" w:default="1" w:styleId="Normal">
     <w:name w:val="Normal"/>
@@ -7010,7 +7084,7 @@
       <w:u w:val="single"/>
     </w:rPr>
   </w:style>
-  <w:style w:type="character" w:styleId="MenoPendente">
+  <w:style w:type="character" w:customStyle="1" w:styleId="UnresolvedMention">
     <w:name w:val="Unresolved Mention"/>
     <w:basedOn w:val="Fontepargpadro"/>
     <w:uiPriority w:val="99"/>

</xml_diff>